<commit_message>
examples of annotations using
</commit_message>
<xml_diff>
--- a/docs/Описание приложения.docx
+++ b/docs/Описание приложения.docx
@@ -1122,6 +1122,7 @@
           <w:sz w:val="24"/>
           <w:szCs w:val="24"/>
           <w:u w:val="single"/>
+          <w:lang w:val="en-US"/>
         </w:rPr>
         <w:t>-</w:t>
       </w:r>
@@ -1139,6 +1140,7 @@
           <w:sz w:val="24"/>
           <w:szCs w:val="24"/>
           <w:u w:val="single"/>
+          <w:lang w:val="en-US"/>
         </w:rPr>
         <w:t xml:space="preserve"> </w:t>
       </w:r>
@@ -1155,6 +1157,7 @@
         <w:rPr>
           <w:sz w:val="24"/>
           <w:szCs w:val="24"/>
+          <w:lang w:val="en-US"/>
         </w:rPr>
         <w:t xml:space="preserve"> </w:t>
       </w:r>
@@ -1169,6 +1172,7 @@
         <w:rPr>
           <w:sz w:val="24"/>
           <w:szCs w:val="24"/>
+          <w:lang w:val="en-US"/>
         </w:rPr>
         <w:t xml:space="preserve"> </w:t>
       </w:r>
@@ -1183,6 +1187,7 @@
         <w:rPr>
           <w:sz w:val="24"/>
           <w:szCs w:val="24"/>
+          <w:lang w:val="en-US"/>
         </w:rPr>
         <w:t xml:space="preserve"> </w:t>
       </w:r>
@@ -1197,6 +1202,7 @@
         <w:rPr>
           <w:sz w:val="24"/>
           <w:szCs w:val="24"/>
+          <w:lang w:val="en-US"/>
         </w:rPr>
         <w:t xml:space="preserve"> </w:t>
       </w:r>
@@ -1212,6 +1218,7 @@
         <w:rPr>
           <w:sz w:val="24"/>
           <w:szCs w:val="24"/>
+          <w:lang w:val="en-US"/>
         </w:rPr>
         <w:t xml:space="preserve"> (</w:t>
       </w:r>
@@ -1227,6 +1234,7 @@
         <w:rPr>
           <w:sz w:val="24"/>
           <w:szCs w:val="24"/>
+          <w:lang w:val="en-US"/>
         </w:rPr>
         <w:t xml:space="preserve"> </w:t>
       </w:r>
@@ -1242,6 +1250,7 @@
         <w:rPr>
           <w:sz w:val="24"/>
           <w:szCs w:val="24"/>
+          <w:lang w:val="en-US"/>
         </w:rPr>
         <w:t xml:space="preserve"> </w:t>
       </w:r>
@@ -1257,6 +1266,7 @@
         <w:rPr>
           <w:sz w:val="24"/>
           <w:szCs w:val="24"/>
+          <w:lang w:val="en-US"/>
         </w:rPr>
         <w:t>).</w:t>
       </w:r>
@@ -1265,6 +1275,7 @@
         <w:rPr>
           <w:sz w:val="24"/>
           <w:szCs w:val="24"/>
+          <w:lang w:val="en-US"/>
         </w:rPr>
         <w:t xml:space="preserve"> </w:t>
       </w:r>
@@ -2708,7 +2719,28 @@
           <w:sz w:val="24"/>
           <w:szCs w:val="24"/>
         </w:rPr>
-        <w:t>Пример аннотации</w:t>
+        <w:t xml:space="preserve">Пример </w:t>
+      </w:r>
+      <w:r>
+        <w:rPr>
+          <w:sz w:val="24"/>
+          <w:szCs w:val="24"/>
+        </w:rPr>
+        <w:t xml:space="preserve">использования </w:t>
+      </w:r>
+      <w:r>
+        <w:rPr>
+          <w:sz w:val="24"/>
+          <w:szCs w:val="24"/>
+        </w:rPr>
+        <w:t>аннотаци</w:t>
+      </w:r>
+      <w:r>
+        <w:rPr>
+          <w:sz w:val="24"/>
+          <w:szCs w:val="24"/>
+        </w:rPr>
+        <w:t>й</w:t>
       </w:r>
       <w:r>
         <w:rPr>
@@ -2982,6 +3014,177 @@
         <w:rPr>
           <w:sz w:val="24"/>
           <w:szCs w:val="24"/>
+          <w:lang w:val="en-US"/>
+        </w:rPr>
+      </w:pPr>
+      <w:r>
+        <w:rPr>
+          <w:sz w:val="24"/>
+          <w:szCs w:val="24"/>
+        </w:rPr>
+        <w:t>Пример</w:t>
+      </w:r>
+      <w:r>
+        <w:rPr>
+          <w:sz w:val="24"/>
+          <w:szCs w:val="24"/>
+        </w:rPr>
+        <w:t xml:space="preserve"> </w:t>
+      </w:r>
+      <w:r>
+        <w:rPr>
+          <w:sz w:val="24"/>
+          <w:szCs w:val="24"/>
+        </w:rPr>
+        <w:t>использования</w:t>
+      </w:r>
+      <w:r>
+        <w:rPr>
+          <w:sz w:val="24"/>
+          <w:szCs w:val="24"/>
+        </w:rPr>
+        <w:t xml:space="preserve"> аннотаци</w:t>
+      </w:r>
+      <w:r>
+        <w:rPr>
+          <w:sz w:val="24"/>
+          <w:szCs w:val="24"/>
+        </w:rPr>
+        <w:t>й</w:t>
+      </w:r>
+      <w:r>
+        <w:rPr>
+          <w:sz w:val="24"/>
+          <w:szCs w:val="24"/>
+        </w:rPr>
+        <w:t xml:space="preserve">:  </w:t>
+      </w:r>
+    </w:p>
+    <w:p>
+      <w:pPr>
+        <w:pStyle w:val="ListParagraph"/>
+        <w:ind w:left="1416"/>
+        <w:rPr>
+          <w:sz w:val="24"/>
+          <w:szCs w:val="24"/>
+        </w:rPr>
+      </w:pPr>
+      <w:r>
+        <w:rPr>
+          <w:sz w:val="24"/>
+          <w:szCs w:val="24"/>
+        </w:rPr>
+        <w:t>@AclObjectFilter</w:t>
+      </w:r>
+    </w:p>
+    <w:p>
+      <w:pPr>
+        <w:pStyle w:val="ListParagraph"/>
+        <w:ind w:left="1416"/>
+        <w:rPr>
+          <w:sz w:val="24"/>
+          <w:szCs w:val="24"/>
+          <w:lang w:val="en-US"/>
+        </w:rPr>
+      </w:pPr>
+      <w:proofErr w:type="gramStart"/>
+      <w:r>
+        <w:rPr>
+          <w:sz w:val="24"/>
+          <w:szCs w:val="24"/>
+          <w:lang w:val="en-US"/>
+        </w:rPr>
+        <w:t>@</w:t>
+      </w:r>
+      <w:proofErr w:type="spellStart"/>
+      <w:r>
+        <w:rPr>
+          <w:sz w:val="24"/>
+          <w:szCs w:val="24"/>
+          <w:lang w:val="en-US"/>
+        </w:rPr>
+        <w:t>AclObjectFilter</w:t>
+      </w:r>
+      <w:proofErr w:type="spellEnd"/>
+      <w:r>
+        <w:rPr>
+          <w:sz w:val="24"/>
+          <w:szCs w:val="24"/>
+          <w:lang w:val="en-US"/>
+        </w:rPr>
+        <w:t>(</w:t>
+      </w:r>
+      <w:proofErr w:type="gramEnd"/>
+      <w:r>
+        <w:rPr>
+          <w:sz w:val="24"/>
+          <w:szCs w:val="24"/>
+          <w:lang w:val="en-US"/>
+        </w:rPr>
+        <w:t>@</w:t>
+      </w:r>
+      <w:proofErr w:type="spellStart"/>
+      <w:r>
+        <w:rPr>
+          <w:sz w:val="24"/>
+          <w:szCs w:val="24"/>
+          <w:lang w:val="en-US"/>
+        </w:rPr>
+        <w:t>AclRule</w:t>
+      </w:r>
+      <w:proofErr w:type="spellEnd"/>
+      <w:r>
+        <w:rPr>
+          <w:sz w:val="24"/>
+          <w:szCs w:val="24"/>
+          <w:lang w:val="en-US"/>
+        </w:rPr>
+        <w:t xml:space="preserve">(type = </w:t>
+      </w:r>
+      <w:proofErr w:type="spellStart"/>
+      <w:r>
+        <w:rPr>
+          <w:sz w:val="24"/>
+          <w:szCs w:val="24"/>
+          <w:lang w:val="en-US"/>
+        </w:rPr>
+        <w:t>Customer.class</w:t>
+      </w:r>
+      <w:proofErr w:type="spellEnd"/>
+      <w:r>
+        <w:rPr>
+          <w:sz w:val="24"/>
+          <w:szCs w:val="24"/>
+          <w:lang w:val="en-US"/>
+        </w:rPr>
+        <w:t>, permissions = {</w:t>
+      </w:r>
+      <w:proofErr w:type="spellStart"/>
+      <w:r>
+        <w:rPr>
+          <w:sz w:val="24"/>
+          <w:szCs w:val="24"/>
+          <w:lang w:val="en-US"/>
+        </w:rPr>
+        <w:t>Permission.WRITE</w:t>
+      </w:r>
+      <w:proofErr w:type="spellEnd"/>
+      <w:r>
+        <w:rPr>
+          <w:sz w:val="24"/>
+          <w:szCs w:val="24"/>
+          <w:lang w:val="en-US"/>
+        </w:rPr>
+        <w:t>}, inherit = true))</w:t>
+      </w:r>
+    </w:p>
+    <w:p>
+      <w:pPr>
+        <w:spacing w:after="0"/>
+        <w:ind w:left="360" w:firstLine="348"/>
+        <w:rPr>
+          <w:sz w:val="24"/>
+          <w:szCs w:val="24"/>
         </w:rPr>
       </w:pPr>
       <w:r>
@@ -3222,6 +3425,8 @@
           <w:szCs w:val="24"/>
         </w:rPr>
       </w:pPr>
+      <w:bookmarkStart w:id="0" w:name="_GoBack"/>
+      <w:bookmarkEnd w:id="0"/>
     </w:p>
     <w:p>
       <w:pPr>
@@ -3266,7 +3471,6 @@
           <w:sz w:val="24"/>
           <w:szCs w:val="24"/>
         </w:rPr>
-        <w:lastRenderedPageBreak/>
         <w:t>Описание таблиц</w:t>
       </w:r>
     </w:p>
@@ -3348,9 +3552,123 @@
         <w:rPr>
           <w:sz w:val="24"/>
           <w:szCs w:val="24"/>
-          <w:lang w:val="en-US"/>
-        </w:rPr>
-      </w:pPr>
+        </w:rPr>
+      </w:pPr>
+      <w:r>
+        <w:rPr>
+          <w:sz w:val="24"/>
+          <w:szCs w:val="24"/>
+          <w:lang w:val="en-US"/>
+        </w:rPr>
+        <w:t>object</w:t>
+      </w:r>
+      <w:r>
+        <w:rPr>
+          <w:sz w:val="24"/>
+          <w:szCs w:val="24"/>
+        </w:rPr>
+        <w:t>_</w:t>
+      </w:r>
+      <w:r>
+        <w:rPr>
+          <w:sz w:val="24"/>
+          <w:szCs w:val="24"/>
+          <w:lang w:val="en-US"/>
+        </w:rPr>
+        <w:t>identity</w:t>
+      </w:r>
+      <w:r>
+        <w:rPr>
+          <w:sz w:val="24"/>
+          <w:szCs w:val="24"/>
+        </w:rPr>
+        <w:t>_</w:t>
+      </w:r>
+      <w:r>
+        <w:rPr>
+          <w:sz w:val="24"/>
+          <w:szCs w:val="24"/>
+          <w:lang w:val="en-US"/>
+        </w:rPr>
+        <w:t>id</w:t>
+      </w:r>
+      <w:r>
+        <w:rPr>
+          <w:sz w:val="24"/>
+          <w:szCs w:val="24"/>
+        </w:rPr>
+        <w:t xml:space="preserve"> </w:t>
+      </w:r>
+      <w:r>
+        <w:rPr>
+          <w:sz w:val="24"/>
+          <w:szCs w:val="24"/>
+        </w:rPr>
+        <w:t>–</w:t>
+      </w:r>
+      <w:r>
+        <w:rPr>
+          <w:sz w:val="24"/>
+          <w:szCs w:val="24"/>
+        </w:rPr>
+        <w:t xml:space="preserve"> </w:t>
+      </w:r>
+      <w:r>
+        <w:rPr>
+          <w:sz w:val="24"/>
+          <w:szCs w:val="24"/>
+        </w:rPr>
+        <w:t>ссылка</w:t>
+      </w:r>
+      <w:r>
+        <w:rPr>
+          <w:sz w:val="24"/>
+          <w:szCs w:val="24"/>
+        </w:rPr>
+        <w:t xml:space="preserve"> </w:t>
+      </w:r>
+      <w:r>
+        <w:rPr>
+          <w:sz w:val="24"/>
+          <w:szCs w:val="24"/>
+        </w:rPr>
+        <w:t>на</w:t>
+      </w:r>
+      <w:r>
+        <w:rPr>
+          <w:sz w:val="24"/>
+          <w:szCs w:val="24"/>
+        </w:rPr>
+        <w:t xml:space="preserve"> </w:t>
+      </w:r>
+      <w:r>
+        <w:rPr>
+          <w:sz w:val="24"/>
+          <w:szCs w:val="24"/>
+        </w:rPr>
+        <w:t>описание</w:t>
+      </w:r>
+      <w:r>
+        <w:rPr>
+          <w:sz w:val="24"/>
+          <w:szCs w:val="24"/>
+        </w:rPr>
+        <w:t xml:space="preserve"> </w:t>
+      </w:r>
+      <w:r>
+        <w:rPr>
+          <w:sz w:val="24"/>
+          <w:szCs w:val="24"/>
+        </w:rPr>
+        <w:t>объекта</w:t>
+      </w:r>
+      <w:r>
+        <w:rPr>
+          <w:sz w:val="24"/>
+          <w:szCs w:val="24"/>
+        </w:rPr>
+        <w:t xml:space="preserve"> </w:t>
+      </w:r>
       <w:proofErr w:type="spellStart"/>
       <w:r>
         <w:rPr>
@@ -3358,13 +3676,28 @@
           <w:szCs w:val="24"/>
           <w:lang w:val="en-US"/>
         </w:rPr>
+        <w:t>acl</w:t>
+      </w:r>
+      <w:proofErr w:type="spellEnd"/>
+      <w:r>
+        <w:rPr>
+          <w:sz w:val="24"/>
+          <w:szCs w:val="24"/>
+        </w:rPr>
+        <w:t>_</w:t>
+      </w:r>
+      <w:r>
+        <w:rPr>
+          <w:sz w:val="24"/>
+          <w:szCs w:val="24"/>
+          <w:lang w:val="en-US"/>
+        </w:rPr>
         <w:t>object</w:t>
       </w:r>
       <w:r>
         <w:rPr>
           <w:sz w:val="24"/>
           <w:szCs w:val="24"/>
-          <w:lang w:val="en-US"/>
         </w:rPr>
         <w:t>_</w:t>
       </w:r>
@@ -3376,117 +3709,6 @@
         </w:rPr>
         <w:t>identity</w:t>
       </w:r>
-      <w:r>
-        <w:rPr>
-          <w:sz w:val="24"/>
-          <w:szCs w:val="24"/>
-          <w:lang w:val="en-US"/>
-        </w:rPr>
-        <w:t>_</w:t>
-      </w:r>
-      <w:r>
-        <w:rPr>
-          <w:sz w:val="24"/>
-          <w:szCs w:val="24"/>
-          <w:lang w:val="en-US"/>
-        </w:rPr>
-        <w:t>id</w:t>
-      </w:r>
-      <w:proofErr w:type="spellEnd"/>
-      <w:r>
-        <w:rPr>
-          <w:sz w:val="24"/>
-          <w:szCs w:val="24"/>
-          <w:lang w:val="en-US"/>
-        </w:rPr>
-        <w:t xml:space="preserve"> </w:t>
-      </w:r>
-      <w:r>
-        <w:rPr>
-          <w:sz w:val="24"/>
-          <w:szCs w:val="24"/>
-          <w:lang w:val="en-US"/>
-        </w:rPr>
-        <w:t>–</w:t>
-      </w:r>
-      <w:r>
-        <w:rPr>
-          <w:sz w:val="24"/>
-          <w:szCs w:val="24"/>
-          <w:lang w:val="en-US"/>
-        </w:rPr>
-        <w:t xml:space="preserve"> </w:t>
-      </w:r>
-      <w:r>
-        <w:rPr>
-          <w:sz w:val="24"/>
-          <w:szCs w:val="24"/>
-        </w:rPr>
-        <w:t>ссылка</w:t>
-      </w:r>
-      <w:r>
-        <w:rPr>
-          <w:sz w:val="24"/>
-          <w:szCs w:val="24"/>
-          <w:lang w:val="en-US"/>
-        </w:rPr>
-        <w:t xml:space="preserve"> </w:t>
-      </w:r>
-      <w:r>
-        <w:rPr>
-          <w:sz w:val="24"/>
-          <w:szCs w:val="24"/>
-        </w:rPr>
-        <w:t>на</w:t>
-      </w:r>
-      <w:r>
-        <w:rPr>
-          <w:sz w:val="24"/>
-          <w:szCs w:val="24"/>
-          <w:lang w:val="en-US"/>
-        </w:rPr>
-        <w:t xml:space="preserve"> </w:t>
-      </w:r>
-      <w:r>
-        <w:rPr>
-          <w:sz w:val="24"/>
-          <w:szCs w:val="24"/>
-        </w:rPr>
-        <w:t>описание</w:t>
-      </w:r>
-      <w:r>
-        <w:rPr>
-          <w:sz w:val="24"/>
-          <w:szCs w:val="24"/>
-          <w:lang w:val="en-US"/>
-        </w:rPr>
-        <w:t xml:space="preserve"> </w:t>
-      </w:r>
-      <w:r>
-        <w:rPr>
-          <w:sz w:val="24"/>
-          <w:szCs w:val="24"/>
-        </w:rPr>
-        <w:t>объекта</w:t>
-      </w:r>
-      <w:r>
-        <w:rPr>
-          <w:sz w:val="24"/>
-          <w:szCs w:val="24"/>
-          <w:lang w:val="en-US"/>
-        </w:rPr>
-        <w:t xml:space="preserve"> </w:t>
-      </w:r>
-      <w:proofErr w:type="spellStart"/>
-      <w:r>
-        <w:rPr>
-          <w:sz w:val="24"/>
-          <w:szCs w:val="24"/>
-          <w:lang w:val="en-US"/>
-        </w:rPr>
-        <w:t>acl_object_identity</w:t>
-      </w:r>
-      <w:proofErr w:type="spellEnd"/>
     </w:p>
     <w:p>
       <w:pPr>
@@ -3758,7 +3980,6 @@
         <w:rPr>
           <w:sz w:val="24"/>
           <w:szCs w:val="24"/>
-          <w:lang w:val="en-US"/>
         </w:rPr>
       </w:pPr>
       <w:proofErr w:type="gramStart"/>
@@ -3775,7 +3996,6 @@
         <w:rPr>
           <w:sz w:val="24"/>
           <w:szCs w:val="24"/>
-          <w:lang w:val="en-US"/>
         </w:rPr>
         <w:t xml:space="preserve"> – </w:t>
       </w:r>
@@ -4094,16 +4314,7 @@
           <w:sz w:val="24"/>
           <w:szCs w:val="24"/>
         </w:rPr>
-        <w:t xml:space="preserve"> признак наследование прав от родителя</w:t>
-      </w:r>
-      <w:bookmarkStart w:id="0" w:name="_GoBack"/>
-      <w:bookmarkEnd w:id="0"/>
-      <w:r>
-        <w:rPr>
-          <w:sz w:val="24"/>
-          <w:szCs w:val="24"/>
-        </w:rPr>
-        <w:t xml:space="preserve"> </w:t>
+        <w:t xml:space="preserve"> признак наследование прав от родителя </w:t>
       </w:r>
     </w:p>
     <w:p>
@@ -4235,14 +4446,7 @@
           <w:sz w:val="24"/>
           <w:szCs w:val="24"/>
         </w:rPr>
-        <w:t xml:space="preserve"> </w:t>
-      </w:r>
-      <w:r>
-        <w:rPr>
-          <w:sz w:val="24"/>
-          <w:szCs w:val="24"/>
-        </w:rPr>
-        <w:t>– имя пользователя</w:t>
+        <w:t xml:space="preserve"> – имя пользователя</w:t>
       </w:r>
     </w:p>
     <w:p>
@@ -4252,7 +4456,6 @@
         <w:rPr>
           <w:sz w:val="24"/>
           <w:szCs w:val="24"/>
-          <w:lang w:val="en-US"/>
         </w:rPr>
       </w:pPr>
       <w:proofErr w:type="gramStart"/>
@@ -4269,17 +4472,8 @@
         <w:rPr>
           <w:sz w:val="24"/>
           <w:szCs w:val="24"/>
-          <w:lang w:val="en-US"/>
-        </w:rPr>
-        <w:t xml:space="preserve"> </w:t>
-      </w:r>
-      <w:r>
-        <w:rPr>
-          <w:sz w:val="24"/>
-          <w:szCs w:val="24"/>
-          <w:lang w:val="en-US"/>
-        </w:rPr>
-        <w:t xml:space="preserve">– </w:t>
+        </w:rPr>
+        <w:t xml:space="preserve"> – </w:t>
       </w:r>
       <w:r>
         <w:rPr>
@@ -4292,7 +4486,6 @@
         <w:rPr>
           <w:sz w:val="24"/>
           <w:szCs w:val="24"/>
-          <w:lang w:val="en-US"/>
         </w:rPr>
         <w:t xml:space="preserve"> </w:t>
       </w:r>
@@ -4307,7 +4500,6 @@
         <w:rPr>
           <w:sz w:val="24"/>
           <w:szCs w:val="24"/>
-          <w:lang w:val="en-US"/>
         </w:rPr>
         <w:t xml:space="preserve"> (</w:t>
       </w:r>
@@ -4325,7 +4517,6 @@
         <w:rPr>
           <w:sz w:val="24"/>
           <w:szCs w:val="24"/>
-          <w:lang w:val="en-US"/>
         </w:rPr>
         <w:t>)</w:t>
       </w:r>
@@ -4353,25 +4544,8 @@
         <w:rPr>
           <w:sz w:val="24"/>
           <w:szCs w:val="24"/>
-          <w:lang w:val="en-US"/>
-        </w:rPr>
-        <w:t xml:space="preserve"> </w:t>
-      </w:r>
-      <w:r>
-        <w:rPr>
-          <w:sz w:val="24"/>
-          <w:szCs w:val="24"/>
-          <w:lang w:val="en-US"/>
-        </w:rPr>
-        <w:t>–</w:t>
-      </w:r>
-      <w:r>
-        <w:rPr>
-          <w:sz w:val="24"/>
-          <w:szCs w:val="24"/>
-          <w:lang w:val="en-US"/>
-        </w:rPr>
-        <w:t xml:space="preserve"> </w:t>
+        </w:rPr>
+        <w:t xml:space="preserve"> – </w:t>
       </w:r>
       <w:r>
         <w:rPr>
@@ -4388,7 +4562,6 @@
         <w:rPr>
           <w:sz w:val="24"/>
           <w:szCs w:val="24"/>
-          <w:lang w:val="en-US"/>
         </w:rPr>
       </w:pPr>
     </w:p>
@@ -4442,7 +4615,6 @@
         <w:rPr>
           <w:sz w:val="24"/>
           <w:szCs w:val="24"/>
-          <w:lang w:val="en-US"/>
         </w:rPr>
       </w:pPr>
       <w:proofErr w:type="gramStart"/>
@@ -4497,7 +4669,6 @@
         <w:rPr>
           <w:sz w:val="24"/>
           <w:szCs w:val="24"/>
-          <w:lang w:val="en-US"/>
         </w:rPr>
       </w:pPr>
       <w:proofErr w:type="gramStart"/>
@@ -4515,14 +4686,7 @@
           <w:sz w:val="24"/>
           <w:szCs w:val="24"/>
         </w:rPr>
-        <w:t xml:space="preserve"> </w:t>
-      </w:r>
-      <w:r>
-        <w:rPr>
-          <w:sz w:val="24"/>
-          <w:szCs w:val="24"/>
-        </w:rPr>
-        <w:t>– описание роли</w:t>
+        <w:t xml:space="preserve"> – описание роли</w:t>
       </w:r>
     </w:p>
     <w:p>
@@ -4562,14 +4726,7 @@
           <w:sz w:val="24"/>
           <w:szCs w:val="24"/>
         </w:rPr>
-        <w:t xml:space="preserve"> </w:t>
-      </w:r>
-      <w:r>
-        <w:rPr>
-          <w:sz w:val="24"/>
-          <w:szCs w:val="24"/>
-        </w:rPr>
-        <w:t>– ссылка на родительскую роль</w:t>
+        <w:t xml:space="preserve"> – ссылка на родительскую роль</w:t>
       </w:r>
     </w:p>
     <w:p>
@@ -4663,14 +4820,7 @@
           <w:sz w:val="24"/>
           <w:szCs w:val="24"/>
         </w:rPr>
-        <w:t xml:space="preserve"> - </w:t>
-      </w:r>
-      <w:r>
-        <w:rPr>
-          <w:sz w:val="24"/>
-          <w:szCs w:val="24"/>
-        </w:rPr>
-        <w:t>идентификатор пользователя</w:t>
+        <w:t xml:space="preserve"> - идентификатор пользователя</w:t>
       </w:r>
     </w:p>
     <w:p>
@@ -4752,7 +4902,6 @@
         <w:rPr>
           <w:sz w:val="24"/>
           <w:szCs w:val="24"/>
-          <w:lang w:val="en-US"/>
         </w:rPr>
       </w:pPr>
       <w:proofErr w:type="gramStart"/>
@@ -4819,7 +4968,6 @@
         <w:rPr>
           <w:sz w:val="24"/>
           <w:szCs w:val="24"/>
-          <w:lang w:val="en-US"/>
         </w:rPr>
         <w:t xml:space="preserve"> </w:t>
       </w:r>
@@ -4863,14 +5011,7 @@
           <w:sz w:val="24"/>
           <w:szCs w:val="24"/>
         </w:rPr>
-        <w:t xml:space="preserve"> – описание </w:t>
-      </w:r>
-      <w:r>
-        <w:rPr>
-          <w:sz w:val="24"/>
-          <w:szCs w:val="24"/>
-        </w:rPr>
-        <w:t>группы</w:t>
+        <w:t xml:space="preserve"> – описание группы</w:t>
       </w:r>
     </w:p>
     <w:p>
@@ -4978,21 +5119,7 @@
           <w:sz w:val="24"/>
           <w:szCs w:val="24"/>
         </w:rPr>
-        <w:t xml:space="preserve"> – </w:t>
-      </w:r>
-      <w:r>
-        <w:rPr>
-          <w:sz w:val="24"/>
-          <w:szCs w:val="24"/>
-        </w:rPr>
-        <w:t>идентификатор</w:t>
-      </w:r>
-      <w:r>
-        <w:rPr>
-          <w:sz w:val="24"/>
-          <w:szCs w:val="24"/>
-        </w:rPr>
-        <w:t xml:space="preserve"> пользователя</w:t>
+        <w:t xml:space="preserve"> – идентификатор пользователя</w:t>
       </w:r>
     </w:p>
     <w:p>
@@ -5010,6 +5137,7 @@
           <w:szCs w:val="24"/>
           <w:lang w:val="en-US"/>
         </w:rPr>
+        <w:lastRenderedPageBreak/>
         <w:t>group</w:t>
       </w:r>
       <w:r>
@@ -5082,7 +5210,6 @@
           <w:szCs w:val="24"/>
           <w:lang w:val="en-US"/>
         </w:rPr>
-        <w:lastRenderedPageBreak/>
         <w:t>I</w:t>
       </w:r>
       <w:r>
@@ -5334,14 +5461,7 @@
           <w:sz w:val="24"/>
           <w:szCs w:val="24"/>
         </w:rPr>
-        <w:t xml:space="preserve"> </w:t>
-      </w:r>
-      <w:r>
-        <w:rPr>
-          <w:sz w:val="24"/>
-          <w:szCs w:val="24"/>
-        </w:rPr>
-        <w:t>типа объекта</w:t>
+        <w:t xml:space="preserve"> типа объекта</w:t>
       </w:r>
     </w:p>
     <w:p>
@@ -5517,14 +5637,7 @@
           <w:sz w:val="24"/>
           <w:szCs w:val="24"/>
         </w:rPr>
-        <w:t xml:space="preserve"> </w:t>
-      </w:r>
-      <w:r>
-        <w:rPr>
-          <w:sz w:val="24"/>
-          <w:szCs w:val="24"/>
-        </w:rPr>
-        <w:t>действия</w:t>
+        <w:t xml:space="preserve"> действия</w:t>
       </w:r>
     </w:p>
     <w:p>
@@ -5534,7 +5647,6 @@
         <w:rPr>
           <w:sz w:val="24"/>
           <w:szCs w:val="24"/>
-          <w:lang w:val="en-US"/>
         </w:rPr>
       </w:pPr>
     </w:p>
@@ -7368,7 +7480,7 @@
 </file>
 
 <file path=customXml/itemProps1.xml><?xml version="1.0" encoding="utf-8"?>
-<ds:datastoreItem xmlns:ds="http://schemas.openxmlformats.org/officeDocument/2006/customXml" ds:itemID="{51EE5C65-6828-42A6-A32A-CDF0B2FD0B73}">
+<ds:datastoreItem xmlns:ds="http://schemas.openxmlformats.org/officeDocument/2006/customXml" ds:itemID="{0B94585B-E5B7-4754-BB80-B56A9C561415}">
   <ds:schemaRefs>
     <ds:schemaRef ds:uri="http://schemas.openxmlformats.org/officeDocument/2006/bibliography"/>
   </ds:schemaRefs>

</xml_diff>